<commit_message>
updates from build and compilation
</commit_message>
<xml_diff>
--- a/COMPSYS 301 Project Info and Notes.docx
+++ b/COMPSYS 301 Project Info and Notes.docx
@@ -132,6 +132,49 @@
           <w:szCs w:val="28"/>
         </w:rPr>
         <w:t>[i] function, the order corresponds to the value of i to be used.</w:t>
+      </w:r>
+    </w:p>
+    <w:p>
+      <w:pPr>
+        <w:pStyle w:val="ListParagraph"/>
+        <w:numPr>
+          <w:ilvl w:val="0"/>
+          <w:numId w:val="1"/>
+        </w:numPr>
+        <w:rPr>
+          <w:sz w:val="28"/>
+          <w:szCs w:val="28"/>
+        </w:rPr>
+      </w:pPr>
+      <w:r>
+        <w:rPr>
+          <w:sz w:val="28"/>
+          <w:szCs w:val="28"/>
+        </w:rPr>
+        <w:t xml:space="preserve">If </w:t>
+      </w:r>
+      <w:proofErr w:type="spellStart"/>
+      <w:r>
+        <w:rPr>
+          <w:sz w:val="28"/>
+          <w:szCs w:val="28"/>
+        </w:rPr>
+        <w:t>virtualCarSensorStates</w:t>
+      </w:r>
+      <w:proofErr w:type="spellEnd"/>
+      <w:r>
+        <w:rPr>
+          <w:sz w:val="28"/>
+          <w:szCs w:val="28"/>
+        </w:rPr>
+        <w:t>[i]</w:t>
+      </w:r>
+      <w:r>
+        <w:rPr>
+          <w:sz w:val="28"/>
+          <w:szCs w:val="28"/>
+        </w:rPr>
+        <w:t xml:space="preserve"> is equal to zero, that sensor detects the line.</w:t>
       </w:r>
     </w:p>
     <w:p>

</xml_diff>